<commit_message>
Fix: Replace with correct Word document
</commit_message>
<xml_diff>
--- a/Furture_retail_Jarji_Topuria.docx
+++ b/Furture_retail_Jarji_Topuria.docx
@@ -2733,11 +2733,76 @@
           <w:bCs/>
         </w:rPr>
       </w:pPr>
-    </w:p>
-    <w:p>
-      <w:pPr>
-        <w:pStyle w:val="BodyText"/>
+      <w:r>
+        <w:lastRenderedPageBreak/>
+        <w:t>Payment Information:</w:t>
+      </w:r>
+    </w:p>
+    <w:p>
+      <w:pPr>
+        <w:pStyle w:val="BodyText"/>
+        <w:numPr>
+          <w:ilvl w:val="0"/>
+          <w:numId w:val="18"/>
+        </w:numPr>
         <w:spacing w:before="0" w:after="120"/>
+      </w:pPr>
+      <w:r>
+        <w:rPr>
+          <w:b/>
+          <w:bCs/>
+        </w:rPr>
+        <w:t>Payment ID</w:t>
+      </w:r>
+      <w:r>
+        <w:t xml:space="preserve"> – unique identifier for each payment transaction.</w:t>
+      </w:r>
+    </w:p>
+    <w:p>
+      <w:pPr>
+        <w:pStyle w:val="BodyText"/>
+        <w:numPr>
+          <w:ilvl w:val="0"/>
+          <w:numId w:val="18"/>
+        </w:numPr>
+        <w:spacing w:before="0" w:after="120"/>
+      </w:pPr>
+      <w:r>
+        <w:rPr>
+          <w:b/>
+          <w:bCs/>
+        </w:rPr>
+        <w:t>Payment Method</w:t>
+      </w:r>
+      <w:r>
+        <w:t xml:space="preserve"> – method used to complete the transaction (credit card, debit card, bank transfer, digital wallet, or cash on delivery).</w:t>
+      </w:r>
+    </w:p>
+    <w:p>
+      <w:pPr>
+        <w:pStyle w:val="BodyText"/>
+        <w:numPr>
+          <w:ilvl w:val="0"/>
+          <w:numId w:val="18"/>
+        </w:numPr>
+        <w:spacing w:before="0" w:after="120"/>
+      </w:pPr>
+      <w:r>
+        <w:rPr>
+          <w:b/>
+          <w:bCs/>
+        </w:rPr>
+        <w:t>Payment Status</w:t>
+      </w:r>
+      <w:r>
+        <w:t xml:space="preserve"> – current status of the payment (completed, pending, or failed).</w:t>
+      </w:r>
+    </w:p>
+    <w:p>
+      <w:pPr>
+        <w:pStyle w:val="BodyText"/>
+        <w:spacing w:before="0" w:after="120"/>
+        <w:ind w:left="720"/>
       </w:pPr>
     </w:p>
     <w:p>
@@ -3457,7 +3522,7 @@
             </wp:anchor>
           </w:drawing>
         </mc:Choice>
-        <mc:Fallback xmlns:a="http://schemas.openxmlformats.org/drawingml/2006/main" xmlns:pic="http://schemas.openxmlformats.org/drawingml/2006/picture" xmlns:a14="http://schemas.microsoft.com/office/drawing/2010/main">
+        <mc:Fallback xmlns:a14="http://schemas.microsoft.com/office/drawing/2010/main" xmlns:pic="http://schemas.openxmlformats.org/drawingml/2006/picture" xmlns:a="http://schemas.openxmlformats.org/drawingml/2006/main">
           <w:pict w14:anchorId="6D3312E0">
             <v:line id="Straight Connector 7" style="position:absolute;z-index:251661312;visibility:visible;mso-wrap-style:square;mso-width-percent:0;mso-height-percent:0;mso-wrap-distance-left:9pt;mso-wrap-distance-top:0;mso-wrap-distance-right:9pt;mso-wrap-distance-bottom:0;mso-position-horizontal:absolute;mso-position-horizontal-relative:text;mso-position-vertical:absolute;mso-position-vertical-relative:text;mso-width-percent:0;mso-height-percent:0;mso-width-relative:margin;mso-height-relative:page" o:spid="_x0000_s1026" strokecolor="#393737 [814]" strokeweight="2pt" from=".45pt,1.05pt" to="469.15pt,1.05pt" w14:anchorId="6A4D861F" o:gfxdata="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">
               <v:stroke joinstyle="miter"/>
@@ -5238,6 +5303,155 @@
     </w:lvl>
   </w:abstractNum>
   <w:abstractNum w:abstractNumId="15" w15:restartNumberingAfterBreak="0">
+    <w:nsid w:val="40CA4643"/>
+    <w:multiLevelType w:val="multilevel"/>
+    <w:tmpl w:val="611269C2"/>
+    <w:lvl w:ilvl="0">
+      <w:start w:val="1"/>
+      <w:numFmt w:val="bullet"/>
+      <w:lvlText w:val=""/>
+      <w:lvlJc w:val="left"/>
+      <w:pPr>
+        <w:tabs>
+          <w:tab w:val="num" w:pos="720"/>
+        </w:tabs>
+        <w:ind w:left="720" w:hanging="360"/>
+      </w:pPr>
+      <w:rPr>
+        <w:rFonts w:ascii="Symbol" w:hAnsi="Symbol" w:hint="default"/>
+        <w:sz w:val="20"/>
+      </w:rPr>
+    </w:lvl>
+    <w:lvl w:ilvl="1" w:tentative="1">
+      <w:start w:val="1"/>
+      <w:numFmt w:val="bullet"/>
+      <w:lvlText w:val="o"/>
+      <w:lvlJc w:val="left"/>
+      <w:pPr>
+        <w:tabs>
+          <w:tab w:val="num" w:pos="1440"/>
+        </w:tabs>
+        <w:ind w:left="1440" w:hanging="360"/>
+      </w:pPr>
+      <w:rPr>
+        <w:rFonts w:ascii="Courier New" w:hAnsi="Courier New" w:hint="default"/>
+        <w:sz w:val="20"/>
+      </w:rPr>
+    </w:lvl>
+    <w:lvl w:ilvl="2" w:tentative="1">
+      <w:start w:val="1"/>
+      <w:numFmt w:val="bullet"/>
+      <w:lvlText w:val=""/>
+      <w:lvlJc w:val="left"/>
+      <w:pPr>
+        <w:tabs>
+          <w:tab w:val="num" w:pos="2160"/>
+        </w:tabs>
+        <w:ind w:left="2160" w:hanging="360"/>
+      </w:pPr>
+      <w:rPr>
+        <w:rFonts w:ascii="Wingdings" w:hAnsi="Wingdings" w:hint="default"/>
+        <w:sz w:val="20"/>
+      </w:rPr>
+    </w:lvl>
+    <w:lvl w:ilvl="3" w:tentative="1">
+      <w:start w:val="1"/>
+      <w:numFmt w:val="bullet"/>
+      <w:lvlText w:val=""/>
+      <w:lvlJc w:val="left"/>
+      <w:pPr>
+        <w:tabs>
+          <w:tab w:val="num" w:pos="2880"/>
+        </w:tabs>
+        <w:ind w:left="2880" w:hanging="360"/>
+      </w:pPr>
+      <w:rPr>
+        <w:rFonts w:ascii="Wingdings" w:hAnsi="Wingdings" w:hint="default"/>
+        <w:sz w:val="20"/>
+      </w:rPr>
+    </w:lvl>
+    <w:lvl w:ilvl="4" w:tentative="1">
+      <w:start w:val="1"/>
+      <w:numFmt w:val="bullet"/>
+      <w:lvlText w:val=""/>
+      <w:lvlJc w:val="left"/>
+      <w:pPr>
+        <w:tabs>
+          <w:tab w:val="num" w:pos="3600"/>
+        </w:tabs>
+        <w:ind w:left="3600" w:hanging="360"/>
+      </w:pPr>
+      <w:rPr>
+        <w:rFonts w:ascii="Wingdings" w:hAnsi="Wingdings" w:hint="default"/>
+        <w:sz w:val="20"/>
+      </w:rPr>
+    </w:lvl>
+    <w:lvl w:ilvl="5" w:tentative="1">
+      <w:start w:val="1"/>
+      <w:numFmt w:val="bullet"/>
+      <w:lvlText w:val=""/>
+      <w:lvlJc w:val="left"/>
+      <w:pPr>
+        <w:tabs>
+          <w:tab w:val="num" w:pos="4320"/>
+        </w:tabs>
+        <w:ind w:left="4320" w:hanging="360"/>
+      </w:pPr>
+      <w:rPr>
+        <w:rFonts w:ascii="Wingdings" w:hAnsi="Wingdings" w:hint="default"/>
+        <w:sz w:val="20"/>
+      </w:rPr>
+    </w:lvl>
+    <w:lvl w:ilvl="6" w:tentative="1">
+      <w:start w:val="1"/>
+      <w:numFmt w:val="bullet"/>
+      <w:lvlText w:val=""/>
+      <w:lvlJc w:val="left"/>
+      <w:pPr>
+        <w:tabs>
+          <w:tab w:val="num" w:pos="5040"/>
+        </w:tabs>
+        <w:ind w:left="5040" w:hanging="360"/>
+      </w:pPr>
+      <w:rPr>
+        <w:rFonts w:ascii="Wingdings" w:hAnsi="Wingdings" w:hint="default"/>
+        <w:sz w:val="20"/>
+      </w:rPr>
+    </w:lvl>
+    <w:lvl w:ilvl="7" w:tentative="1">
+      <w:start w:val="1"/>
+      <w:numFmt w:val="bullet"/>
+      <w:lvlText w:val=""/>
+      <w:lvlJc w:val="left"/>
+      <w:pPr>
+        <w:tabs>
+          <w:tab w:val="num" w:pos="5760"/>
+        </w:tabs>
+        <w:ind w:left="5760" w:hanging="360"/>
+      </w:pPr>
+      <w:rPr>
+        <w:rFonts w:ascii="Wingdings" w:hAnsi="Wingdings" w:hint="default"/>
+        <w:sz w:val="20"/>
+      </w:rPr>
+    </w:lvl>
+    <w:lvl w:ilvl="8" w:tentative="1">
+      <w:start w:val="1"/>
+      <w:numFmt w:val="bullet"/>
+      <w:lvlText w:val=""/>
+      <w:lvlJc w:val="left"/>
+      <w:pPr>
+        <w:tabs>
+          <w:tab w:val="num" w:pos="6480"/>
+        </w:tabs>
+        <w:ind w:left="6480" w:hanging="360"/>
+      </w:pPr>
+      <w:rPr>
+        <w:rFonts w:ascii="Wingdings" w:hAnsi="Wingdings" w:hint="default"/>
+        <w:sz w:val="20"/>
+      </w:rPr>
+    </w:lvl>
+  </w:abstractNum>
+  <w:abstractNum w:abstractNumId="16" w15:restartNumberingAfterBreak="0">
     <w:nsid w:val="42E9350F"/>
     <w:multiLevelType w:val="multilevel"/>
     <w:tmpl w:val="79B2312C"/>
@@ -5386,7 +5600,7 @@
       </w:rPr>
     </w:lvl>
   </w:abstractNum>
-  <w:abstractNum w:abstractNumId="16" w15:restartNumberingAfterBreak="0">
+  <w:abstractNum w:abstractNumId="17" w15:restartNumberingAfterBreak="0">
     <w:nsid w:val="434868D7"/>
     <w:multiLevelType w:val="multilevel"/>
     <w:tmpl w:val="782005E2"/>
@@ -5535,7 +5749,7 @@
       </w:rPr>
     </w:lvl>
   </w:abstractNum>
-  <w:abstractNum w:abstractNumId="17" w15:restartNumberingAfterBreak="0">
+  <w:abstractNum w:abstractNumId="18" w15:restartNumberingAfterBreak="0">
     <w:nsid w:val="479570A3"/>
     <w:multiLevelType w:val="multilevel"/>
     <w:tmpl w:val="DADCC922"/>
@@ -5684,7 +5898,7 @@
       </w:rPr>
     </w:lvl>
   </w:abstractNum>
-  <w:abstractNum w:abstractNumId="18" w15:restartNumberingAfterBreak="0">
+  <w:abstractNum w:abstractNumId="19" w15:restartNumberingAfterBreak="0">
     <w:nsid w:val="486A47FD"/>
     <w:multiLevelType w:val="multilevel"/>
     <w:tmpl w:val="04090023"/>
@@ -5798,13 +6012,13 @@
       </w:pPr>
     </w:lvl>
   </w:abstractNum>
-  <w:abstractNum w:abstractNumId="19" w15:restartNumberingAfterBreak="0">
+  <w:abstractNum w:abstractNumId="20" w15:restartNumberingAfterBreak="0">
     <w:nsid w:val="57DD6F34"/>
     <w:multiLevelType w:val="multilevel"/>
     <w:tmpl w:val="1436B0F0"/>
     <w:numStyleLink w:val="NumberList"/>
   </w:abstractNum>
-  <w:abstractNum w:abstractNumId="20" w15:restartNumberingAfterBreak="0">
+  <w:abstractNum w:abstractNumId="21" w15:restartNumberingAfterBreak="0">
     <w:nsid w:val="58155A8A"/>
     <w:multiLevelType w:val="multilevel"/>
     <w:tmpl w:val="EE7A7A12"/>
@@ -5906,7 +6120,7 @@
       </w:pPr>
     </w:lvl>
   </w:abstractNum>
-  <w:abstractNum w:abstractNumId="21" w15:restartNumberingAfterBreak="0">
+  <w:abstractNum w:abstractNumId="22" w15:restartNumberingAfterBreak="0">
     <w:nsid w:val="6C251407"/>
     <w:multiLevelType w:val="multilevel"/>
     <w:tmpl w:val="2348EB60"/>
@@ -6055,7 +6269,7 @@
       </w:rPr>
     </w:lvl>
   </w:abstractNum>
-  <w:abstractNum w:abstractNumId="22" w15:restartNumberingAfterBreak="0">
+  <w:abstractNum w:abstractNumId="23" w15:restartNumberingAfterBreak="0">
     <w:nsid w:val="7ECA4DDE"/>
     <w:multiLevelType w:val="hybridMultilevel"/>
     <w:tmpl w:val="220478B4"/>
@@ -6141,7 +6355,7 @@
       </w:pPr>
     </w:lvl>
   </w:abstractNum>
-  <w:abstractNum w:abstractNumId="23" w15:restartNumberingAfterBreak="0">
+  <w:abstractNum w:abstractNumId="24" w15:restartNumberingAfterBreak="0">
     <w:nsid w:val="7ED9292B"/>
     <w:multiLevelType w:val="multilevel"/>
     <w:tmpl w:val="122201FA"/>
@@ -6309,7 +6523,7 @@
     <w:abstractNumId w:val="4"/>
   </w:num>
   <w:num w:numId="7" w16cid:durableId="1617325366">
-    <w:abstractNumId w:val="22"/>
+    <w:abstractNumId w:val="23"/>
   </w:num>
   <w:num w:numId="8" w16cid:durableId="2131194476">
     <w:abstractNumId w:val="12"/>
@@ -6345,10 +6559,10 @@
     </w:lvlOverride>
   </w:num>
   <w:num w:numId="10" w16cid:durableId="1239826050">
-    <w:abstractNumId w:val="20"/>
+    <w:abstractNumId w:val="21"/>
   </w:num>
   <w:num w:numId="11" w16cid:durableId="1047994370">
-    <w:abstractNumId w:val="20"/>
+    <w:abstractNumId w:val="21"/>
     <w:lvlOverride w:ilvl="0"/>
     <w:lvlOverride w:ilvl="1"/>
     <w:lvlOverride w:ilvl="2"/>
@@ -6372,7 +6586,7 @@
     </w:lvlOverride>
   </w:num>
   <w:num w:numId="12" w16cid:durableId="139814723">
-    <w:abstractNumId w:val="19"/>
+    <w:abstractNumId w:val="20"/>
     <w:lvlOverride w:ilvl="0">
       <w:startOverride w:val="1"/>
     </w:lvlOverride>
@@ -6405,7 +6619,7 @@
     <w:abstractNumId w:val="3"/>
   </w:num>
   <w:num w:numId="14" w16cid:durableId="697778143">
-    <w:abstractNumId w:val="18"/>
+    <w:abstractNumId w:val="19"/>
   </w:num>
   <w:num w:numId="15" w16cid:durableId="1997491479">
     <w:abstractNumId w:val="13"/>
@@ -6438,22 +6652,25 @@
     <w:abstractNumId w:val="11"/>
   </w:num>
   <w:num w:numId="24" w16cid:durableId="1802577551">
-    <w:abstractNumId w:val="15"/>
+    <w:abstractNumId w:val="16"/>
   </w:num>
   <w:num w:numId="25" w16cid:durableId="1554072968">
-    <w:abstractNumId w:val="17"/>
+    <w:abstractNumId w:val="18"/>
   </w:num>
   <w:num w:numId="26" w16cid:durableId="762651402">
     <w:abstractNumId w:val="14"/>
   </w:num>
   <w:num w:numId="27" w16cid:durableId="895432426">
-    <w:abstractNumId w:val="21"/>
+    <w:abstractNumId w:val="22"/>
   </w:num>
   <w:num w:numId="28" w16cid:durableId="368186724">
-    <w:abstractNumId w:val="23"/>
+    <w:abstractNumId w:val="24"/>
   </w:num>
   <w:num w:numId="29" w16cid:durableId="110051830">
-    <w:abstractNumId w:val="16"/>
+    <w:abstractNumId w:val="17"/>
+  </w:num>
+  <w:num w:numId="30" w16cid:durableId="1356424226">
+    <w:abstractNumId w:val="15"/>
   </w:num>
 </w:numbering>
 </file>
@@ -7875,6 +8092,15 @@
 </file>
 
 <file path=customXml/item1.xml><?xml version="1.0" encoding="utf-8"?>
+<?mso-contentType ?>
+<FormTemplates xmlns="http://schemas.microsoft.com/sharepoint/v3/contenttype/forms">
+  <Display>DocumentLibraryForm</Display>
+  <Edit>DocumentLibraryForm</Edit>
+  <New>DocumentLibraryForm</New>
+</FormTemplates>
+</file>
+
+<file path=customXml/item2.xml><?xml version="1.0" encoding="utf-8"?>
 <p:properties xmlns:p="http://schemas.microsoft.com/office/2006/metadata/properties" xmlns:xsi="http://www.w3.org/2001/XMLSchema-instance" xmlns:pc="http://schemas.microsoft.com/office/infopath/2007/PartnerControls">
   <documentManagement>
     <lcf76f155ced4ddcb4097134ff3c332f xmlns="b5792162-2fda-4cc3-96ef-68ceb6acde28">
@@ -7883,15 +8109,6 @@
     <TaxCatchAll xmlns="40bfde39-ccb8-40ca-b407-7f534573b1d8" xsi:nil="true"/>
   </documentManagement>
 </p:properties>
-</file>
-
-<file path=customXml/item2.xml><?xml version="1.0" encoding="utf-8"?>
-<?mso-contentType ?>
-<FormTemplates xmlns="http://schemas.microsoft.com/sharepoint/v3/contenttype/forms">
-  <Display>DocumentLibraryForm</Display>
-  <Edit>DocumentLibraryForm</Edit>
-  <New>DocumentLibraryForm</New>
-</FormTemplates>
 </file>
 
 <file path=customXml/item3.xml><?xml version="1.0" encoding="utf-8"?>
@@ -8090,20 +8307,20 @@
 </file>
 
 <file path=customXml/itemProps1.xml><?xml version="1.0" encoding="utf-8"?>
+<ds:datastoreItem xmlns:ds="http://schemas.openxmlformats.org/officeDocument/2006/customXml" ds:itemID="{CEAD825D-2413-46BA-BB1F-DCE637B19B0C}">
+  <ds:schemaRefs>
+    <ds:schemaRef ds:uri="http://schemas.microsoft.com/sharepoint/v3/contenttype/forms"/>
+  </ds:schemaRefs>
+</ds:datastoreItem>
+</file>
+
+<file path=customXml/itemProps2.xml><?xml version="1.0" encoding="utf-8"?>
 <ds:datastoreItem xmlns:ds="http://schemas.openxmlformats.org/officeDocument/2006/customXml" ds:itemID="{E4B4D352-B35B-4B3A-95D2-902933709BD2}">
   <ds:schemaRefs>
     <ds:schemaRef ds:uri="http://schemas.microsoft.com/office/2006/metadata/properties"/>
     <ds:schemaRef ds:uri="http://schemas.microsoft.com/office/infopath/2007/PartnerControls"/>
     <ds:schemaRef ds:uri="b5792162-2fda-4cc3-96ef-68ceb6acde28"/>
     <ds:schemaRef ds:uri="40bfde39-ccb8-40ca-b407-7f534573b1d8"/>
-  </ds:schemaRefs>
-</ds:datastoreItem>
-</file>
-
-<file path=customXml/itemProps2.xml><?xml version="1.0" encoding="utf-8"?>
-<ds:datastoreItem xmlns:ds="http://schemas.openxmlformats.org/officeDocument/2006/customXml" ds:itemID="{CEAD825D-2413-46BA-BB1F-DCE637B19B0C}">
-  <ds:schemaRefs>
-    <ds:schemaRef ds:uri="http://schemas.microsoft.com/sharepoint/v3/contenttype/forms"/>
   </ds:schemaRefs>
 </ds:datastoreItem>
 </file>

</xml_diff>

<commit_message>
Changes made based on feedback
</commit_message>
<xml_diff>
--- a/Furture_retail_Jarji_Topuria.docx
+++ b/Furture_retail_Jarji_Topuria.docx
@@ -5875,7 +5875,7 @@
           <w:szCs w:val="24"/>
           <w:lang w:val="en-GE" w:eastAsia="en-GB"/>
         </w:rPr>
-        <w:pict w14:anchorId="2D5448CB">
+        <w:pict w14:anchorId="7931097A">
           <v:rect id="_x0000_i1031" alt="" style="width:451.3pt;height:.05pt;mso-width-percent:0;mso-height-percent:0;mso-width-percent:0;mso-height-percent:0" o:hralign="center" o:hrstd="t" o:hr="t" fillcolor="#a0a0a0" stroked="f"/>
         </w:pict>
       </w:r>
@@ -6696,7 +6696,7 @@
           <w:szCs w:val="24"/>
           <w:lang w:val="en-GE" w:eastAsia="en-GB"/>
         </w:rPr>
-        <w:pict w14:anchorId="526B6430">
+        <w:pict w14:anchorId="68015113">
           <v:rect id="_x0000_i1030" alt="" style="width:451.3pt;height:.05pt;mso-width-percent:0;mso-height-percent:0;mso-width-percent:0;mso-height-percent:0" o:hralign="center" o:hrstd="t" o:hr="t" fillcolor="#a0a0a0" stroked="f"/>
         </w:pict>
       </w:r>
@@ -8097,7 +8097,7 @@
           <w:szCs w:val="24"/>
           <w:lang w:val="en-GE" w:eastAsia="en-GB"/>
         </w:rPr>
-        <w:pict w14:anchorId="67863EBB">
+        <w:pict w14:anchorId="62751BDF">
           <v:rect id="_x0000_i1029" alt="" style="width:451.3pt;height:.05pt;mso-width-percent:0;mso-height-percent:0;mso-width-percent:0;mso-height-percent:0" o:hralign="center" o:hrstd="t" o:hr="t" fillcolor="#a0a0a0" stroked="f"/>
         </w:pict>
       </w:r>
@@ -9111,7 +9111,7 @@
           <w:szCs w:val="24"/>
           <w:lang w:val="en-GE" w:eastAsia="en-GB"/>
         </w:rPr>
-        <w:pict w14:anchorId="4F4823CA">
+        <w:pict w14:anchorId="7733DF5E">
           <v:rect id="_x0000_i1028" alt="" style="width:451.3pt;height:.05pt;mso-width-percent:0;mso-height-percent:0;mso-width-percent:0;mso-height-percent:0" o:hralign="center" o:hrstd="t" o:hr="t" fillcolor="#a0a0a0" stroked="f"/>
         </w:pict>
       </w:r>
@@ -9933,7 +9933,7 @@
           <w:szCs w:val="24"/>
           <w:lang w:val="en-GE" w:eastAsia="en-GB"/>
         </w:rPr>
-        <w:pict w14:anchorId="0AFCA406">
+        <w:pict w14:anchorId="53BF608D">
           <v:rect id="_x0000_i1027" alt="" style="width:451.3pt;height:.05pt;mso-width-percent:0;mso-height-percent:0;mso-width-percent:0;mso-height-percent:0" o:hralign="center" o:hrstd="t" o:hr="t" fillcolor="#a0a0a0" stroked="f"/>
         </w:pict>
       </w:r>
@@ -10420,7 +10420,7 @@
           <w:szCs w:val="24"/>
           <w:lang w:val="en-GE" w:eastAsia="en-GB"/>
         </w:rPr>
-        <w:pict w14:anchorId="591FCC20">
+        <w:pict w14:anchorId="6009B7E0">
           <v:rect id="_x0000_i1026" alt="" style="width:451.3pt;height:.05pt;mso-width-percent:0;mso-height-percent:0;mso-width-percent:0;mso-height-percent:0" o:hralign="center" o:hrstd="t" o:hr="t" fillcolor="#a0a0a0" stroked="f"/>
         </w:pict>
       </w:r>
@@ -11230,7 +11230,7 @@
         <w:rPr>
           <w:noProof/>
         </w:rPr>
-        <w:pict w14:anchorId="5A604370">
+        <w:pict w14:anchorId="03587BDB">
           <v:rect id="_x0000_i1025" alt="" style="width:451.3pt;height:.05pt;mso-width-percent:0;mso-height-percent:0;mso-width-percent:0;mso-height-percent:0" o:hralign="center" o:hrstd="t" o:hr="t" fillcolor="#a0a0a0" stroked="f"/>
         </w:pict>
       </w:r>
@@ -11245,14 +11245,14 @@
         <w:pStyle w:val="Heading1"/>
         <w:ind w:left="431" w:hanging="431"/>
       </w:pPr>
-      <w:bookmarkStart w:id="19" w:name="_Hlk314571188"/>
-      <w:bookmarkStart w:id="20" w:name="_Toc155614192"/>
-      <w:bookmarkStart w:id="21" w:name="_Hlk137549024"/>
+      <w:bookmarkStart w:id="19" w:name="_Toc155614192"/>
+      <w:bookmarkStart w:id="20" w:name="_Hlk137549024"/>
+      <w:bookmarkStart w:id="21" w:name="_Hlk314571188"/>
       <w:r>
         <w:lastRenderedPageBreak/>
         <w:t>Business Layer 3N</w:t>
       </w:r>
-      <w:bookmarkEnd w:id="20"/>
+      <w:bookmarkEnd w:id="19"/>
     </w:p>
     <w:p>
       <w:pPr>
@@ -11292,6 +11292,15 @@
       </w:pPr>
       <w:r>
         <w:t>Surrogate keys were introduced for all entities to ensure uniqueness and improve performance, while natural keys from source systems were retained for traceability. Source triplet attributes were added to support data lineage and integration from multiple datasets.</w:t>
+      </w:r>
+      <w:r>
+        <w:br/>
+      </w:r>
+      <w:r>
+        <w:br/>
+      </w:r>
+      <w:r>
+        <w:t>The customer entity was implemented as an SCD Type 2 table (CE_CUSTOMERS_SCD) to track historical changes over time using START_DT, END_DT, and IS_ACTIVE fields. All attributes were assigned specific data type lengths for consistency and storage optimization. NOT NULL constraints were applied to mandatory fields such as primary keys, source triplet attributes, and INSERT_DT to enforce data integrity throughout the model.</w:t>
       </w:r>
     </w:p>
     <w:p>
@@ -11302,11 +11311,12 @@
         <w:rPr>
           <w:noProof/>
         </w:rPr>
+        <w:lastRenderedPageBreak/>
         <w:drawing>
-          <wp:inline distT="0" distB="0" distL="0" distR="0" wp14:anchorId="1C765968" wp14:editId="791071DA">
-            <wp:extent cx="5941695" cy="4544695"/>
-            <wp:effectExtent l="0" t="0" r="1905" b="1905"/>
-            <wp:docPr id="1123709353" name="Picture 4"/>
+          <wp:inline distT="0" distB="0" distL="0" distR="0" wp14:anchorId="460A679E" wp14:editId="66141CEE">
+            <wp:extent cx="4089400" cy="4152900"/>
+            <wp:effectExtent l="0" t="0" r="0" b="0"/>
+            <wp:docPr id="1223787560" name="Picture 4"/>
             <wp:cNvGraphicFramePr>
               <a:graphicFrameLocks xmlns:a="http://schemas.openxmlformats.org/drawingml/2006/main" noChangeAspect="1"/>
             </wp:cNvGraphicFramePr>
@@ -11314,7 +11324,7 @@
               <a:graphicData uri="http://schemas.openxmlformats.org/drawingml/2006/picture">
                 <pic:pic xmlns:pic="http://schemas.openxmlformats.org/drawingml/2006/picture">
                   <pic:nvPicPr>
-                    <pic:cNvPr id="1123709353" name="Picture 1123709353"/>
+                    <pic:cNvPr id="1223787560" name="Picture 1223787560"/>
                     <pic:cNvPicPr/>
                   </pic:nvPicPr>
                   <pic:blipFill>
@@ -11332,7 +11342,7 @@
                   <pic:spPr>
                     <a:xfrm>
                       <a:off x="0" y="0"/>
-                      <a:ext cx="5941695" cy="4544695"/>
+                      <a:ext cx="4089400" cy="4152900"/>
                     </a:xfrm>
                     <a:prstGeom prst="rect">
                       <a:avLst/>
@@ -11351,9 +11361,8 @@
         <w:ind w:left="431" w:hanging="431"/>
       </w:pPr>
       <w:bookmarkStart w:id="22" w:name="_Toc155614193"/>
-      <w:bookmarkEnd w:id="21"/>
-      <w:r>
-        <w:lastRenderedPageBreak/>
+      <w:bookmarkEnd w:id="20"/>
+      <w:r>
         <w:t>Business Layer Dimensional Model</w:t>
       </w:r>
       <w:bookmarkEnd w:id="22"/>
@@ -11403,7 +11412,7 @@
       <w:bookmarkEnd w:id="30"/>
       <w:bookmarkEnd w:id="31"/>
     </w:p>
-    <w:bookmarkEnd w:id="19"/>
+    <w:bookmarkEnd w:id="21"/>
     <w:p>
       <w:pPr>
         <w:pStyle w:val="BodyText"/>
@@ -12000,7 +12009,7 @@
             </wp:anchor>
           </w:drawing>
         </mc:Choice>
-        <mc:Fallback xmlns:a="http://schemas.openxmlformats.org/drawingml/2006/main" xmlns:pic="http://schemas.openxmlformats.org/drawingml/2006/picture" xmlns:a14="http://schemas.microsoft.com/office/drawing/2010/main">
+        <mc:Fallback xmlns:a14="http://schemas.microsoft.com/office/drawing/2010/main" xmlns:pic="http://schemas.openxmlformats.org/drawingml/2006/picture" xmlns:a="http://schemas.openxmlformats.org/drawingml/2006/main">
           <w:pict w14:anchorId="6D3312E0">
             <v:line id="Straight Connector 7" style="position:absolute;z-index:251661312;visibility:visible;mso-wrap-style:square;mso-width-percent:0;mso-height-percent:0;mso-wrap-distance-left:9pt;mso-wrap-distance-top:0;mso-wrap-distance-right:9pt;mso-wrap-distance-bottom:0;mso-position-horizontal:absolute;mso-position-horizontal-relative:text;mso-position-vertical:absolute;mso-position-vertical-relative:text;mso-width-percent:0;mso-height-percent:0;mso-width-relative:margin;mso-height-relative:page" o:spid="_x0000_s1026" strokecolor="#393737 [814]" strokeweight="2pt" from=".45pt,1.05pt" to="469.15pt,1.05pt" w14:anchorId="6A4D861F" o:gfxdata="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">
               <v:stroke joinstyle="miter"/>
@@ -17844,6 +17853,17 @@
 </file>
 
 <file path=customXml/item1.xml><?xml version="1.0" encoding="utf-8"?>
+<p:properties xmlns:p="http://schemas.microsoft.com/office/2006/metadata/properties" xmlns:xsi="http://www.w3.org/2001/XMLSchema-instance" xmlns:pc="http://schemas.microsoft.com/office/infopath/2007/PartnerControls">
+  <documentManagement>
+    <lcf76f155ced4ddcb4097134ff3c332f xmlns="b5792162-2fda-4cc3-96ef-68ceb6acde28">
+      <Terms xmlns="http://schemas.microsoft.com/office/infopath/2007/PartnerControls"/>
+    </lcf76f155ced4ddcb4097134ff3c332f>
+    <TaxCatchAll xmlns="40bfde39-ccb8-40ca-b407-7f534573b1d8" xsi:nil="true"/>
+  </documentManagement>
+</p:properties>
+</file>
+
+<file path=customXml/item2.xml><?xml version="1.0" encoding="utf-8"?>
 <ct:contentTypeSchema xmlns:ct="http://schemas.microsoft.com/office/2006/metadata/contentType" xmlns:ma="http://schemas.microsoft.com/office/2006/metadata/properties/metaAttributes" ct:_="" ma:_="" ma:contentTypeName="Document" ma:contentTypeID="0x010100AE9208460995A84492E4692E7C4E2833" ma:contentTypeVersion="11" ma:contentTypeDescription="Create a new document." ma:contentTypeScope="" ma:versionID="5c44ee16413c059a66ed165b0e751e37">
   <xsd:schema xmlns:xsd="http://www.w3.org/2001/XMLSchema" xmlns:xs="http://www.w3.org/2001/XMLSchema" xmlns:p="http://schemas.microsoft.com/office/2006/metadata/properties" xmlns:ns2="b5792162-2fda-4cc3-96ef-68ceb6acde28" xmlns:ns3="40bfde39-ccb8-40ca-b407-7f534573b1d8" targetNamespace="http://schemas.microsoft.com/office/2006/metadata/properties" ma:root="true" ma:fieldsID="0f7c4f8e794a01f3f6565d32cbd82c9c" ns2:_="" ns3:_="">
     <xsd:import namespace="b5792162-2fda-4cc3-96ef-68ceb6acde28"/>
@@ -18038,17 +18058,6 @@
 </ct:contentTypeSchema>
 </file>
 
-<file path=customXml/item2.xml><?xml version="1.0" encoding="utf-8"?>
-<p:properties xmlns:p="http://schemas.microsoft.com/office/2006/metadata/properties" xmlns:xsi="http://www.w3.org/2001/XMLSchema-instance" xmlns:pc="http://schemas.microsoft.com/office/infopath/2007/PartnerControls">
-  <documentManagement>
-    <lcf76f155ced4ddcb4097134ff3c332f xmlns="b5792162-2fda-4cc3-96ef-68ceb6acde28">
-      <Terms xmlns="http://schemas.microsoft.com/office/infopath/2007/PartnerControls"/>
-    </lcf76f155ced4ddcb4097134ff3c332f>
-    <TaxCatchAll xmlns="40bfde39-ccb8-40ca-b407-7f534573b1d8" xsi:nil="true"/>
-  </documentManagement>
-</p:properties>
-</file>
-
 <file path=customXml/item3.xml><?xml version="1.0" encoding="utf-8"?>
 <?mso-contentType ?>
 <FormTemplates xmlns="http://schemas.microsoft.com/sharepoint/v3/contenttype/forms">
@@ -18059,6 +18068,17 @@
 </file>
 
 <file path=customXml/itemProps1.xml><?xml version="1.0" encoding="utf-8"?>
+<ds:datastoreItem xmlns:ds="http://schemas.openxmlformats.org/officeDocument/2006/customXml" ds:itemID="{E4B4D352-B35B-4B3A-95D2-902933709BD2}">
+  <ds:schemaRefs>
+    <ds:schemaRef ds:uri="http://schemas.microsoft.com/office/2006/metadata/properties"/>
+    <ds:schemaRef ds:uri="http://schemas.microsoft.com/office/infopath/2007/PartnerControls"/>
+    <ds:schemaRef ds:uri="b5792162-2fda-4cc3-96ef-68ceb6acde28"/>
+    <ds:schemaRef ds:uri="40bfde39-ccb8-40ca-b407-7f534573b1d8"/>
+  </ds:schemaRefs>
+</ds:datastoreItem>
+</file>
+
+<file path=customXml/itemProps2.xml><?xml version="1.0" encoding="utf-8"?>
 <ds:datastoreItem xmlns:ds="http://schemas.openxmlformats.org/officeDocument/2006/customXml" ds:itemID="{2B2F6853-021F-428F-9621-F0E8F30CE50A}">
   <ds:schemaRefs>
     <ds:schemaRef ds:uri="http://schemas.microsoft.com/office/2006/metadata/contentType"/>
@@ -18077,17 +18097,6 @@
 </ds:datastoreItem>
 </file>
 
-<file path=customXml/itemProps2.xml><?xml version="1.0" encoding="utf-8"?>
-<ds:datastoreItem xmlns:ds="http://schemas.openxmlformats.org/officeDocument/2006/customXml" ds:itemID="{E4B4D352-B35B-4B3A-95D2-902933709BD2}">
-  <ds:schemaRefs>
-    <ds:schemaRef ds:uri="http://schemas.microsoft.com/office/2006/metadata/properties"/>
-    <ds:schemaRef ds:uri="http://schemas.microsoft.com/office/infopath/2007/PartnerControls"/>
-    <ds:schemaRef ds:uri="b5792162-2fda-4cc3-96ef-68ceb6acde28"/>
-    <ds:schemaRef ds:uri="40bfde39-ccb8-40ca-b407-7f534573b1d8"/>
-  </ds:schemaRefs>
-</ds:datastoreItem>
-</file>
-
 <file path=customXml/itemProps3.xml><?xml version="1.0" encoding="utf-8"?>
 <ds:datastoreItem xmlns:ds="http://schemas.openxmlformats.org/officeDocument/2006/customXml" ds:itemID="{CEAD825D-2413-46BA-BB1F-DCE637B19B0C}">
   <ds:schemaRefs>

</xml_diff>